<commit_message>
IPP 1. project documentation updated
</commit_message>
<xml_diff>
--- a/IPP/project/parse/readme1.docx
+++ b/IPP/project/parse/readme1.docx
@@ -60,53 +60,20 @@
     </w:p>
     <w:p>
       <w:pPr>
-        <w:rPr>
-          <w:rFonts w:ascii="Times New Roman" w:hAnsi="Times New Roman" w:cs="Times New Roman"/>
-          <w:sz w:val="20"/>
-          <w:szCs w:val="20"/>
-        </w:rPr>
-      </w:pPr>
-      <w:r>
-        <w:rPr>
-          <w:rFonts w:ascii="Times New Roman" w:hAnsi="Times New Roman" w:cs="Times New Roman"/>
-          <w:sz w:val="20"/>
-          <w:szCs w:val="20"/>
-        </w:rPr>
-        <w:t xml:space="preserve">Tento program </w:t>
-      </w:r>
-      <w:proofErr w:type="gramStart"/>
-      <w:r>
-        <w:rPr>
-          <w:rFonts w:ascii="Times New Roman" w:hAnsi="Times New Roman" w:cs="Times New Roman"/>
-          <w:sz w:val="20"/>
-          <w:szCs w:val="20"/>
-        </w:rPr>
-        <w:t>slouží</w:t>
-      </w:r>
-      <w:proofErr w:type="gramEnd"/>
-      <w:r>
-        <w:rPr>
-          <w:rFonts w:ascii="Times New Roman" w:hAnsi="Times New Roman" w:cs="Times New Roman"/>
-          <w:sz w:val="20"/>
-          <w:szCs w:val="20"/>
-        </w:rPr>
-        <w:t xml:space="preserve"> jako překladač jazyka IPPcode24 do výsledného XML formátu. Program je napsán v jazyce Python a zpracovává vstupní soubor ze </w:t>
-      </w:r>
-      <w:r>
-        <w:rPr>
-          <w:rFonts w:ascii="Times New Roman" w:hAnsi="Times New Roman" w:cs="Times New Roman"/>
-          <w:sz w:val="20"/>
-          <w:szCs w:val="20"/>
-        </w:rPr>
-        <w:t>standardního</w:t>
-      </w:r>
-      <w:r>
-        <w:rPr>
-          <w:rFonts w:ascii="Times New Roman" w:hAnsi="Times New Roman" w:cs="Times New Roman"/>
-          <w:sz w:val="20"/>
-          <w:szCs w:val="20"/>
-        </w:rPr>
-        <w:t xml:space="preserve"> vstupu, provádí lexikální a syntaktickou analýzu a zapisuje výsledný XML soubor na standardní výstup.</w:t>
+        <w:jc w:val="both"/>
+        <w:rPr>
+          <w:rFonts w:ascii="Times New Roman" w:hAnsi="Times New Roman" w:cs="Times New Roman"/>
+          <w:sz w:val="20"/>
+          <w:szCs w:val="20"/>
+        </w:rPr>
+      </w:pPr>
+      <w:r>
+        <w:rPr>
+          <w:rFonts w:ascii="Times New Roman" w:hAnsi="Times New Roman" w:cs="Times New Roman"/>
+          <w:sz w:val="20"/>
+          <w:szCs w:val="20"/>
+        </w:rPr>
+        <w:t>Tento program slouží jako překladač jazyka IPPcode24 do výsledného XML formátu. Program je napsán v jazyce Python a zpracovává vstupní soubor ze standardního vstupu, provádí lexikální a syntaktickou analýzu a zapisuje výsledný XML soubor na standardní výstup.</w:t>
       </w:r>
     </w:p>
     <w:p>
@@ -119,19 +86,36 @@
     </w:p>
     <w:p>
       <w:pPr>
-        <w:rPr>
-          <w:rFonts w:ascii="Times New Roman" w:hAnsi="Times New Roman" w:cs="Times New Roman"/>
-          <w:sz w:val="20"/>
-          <w:szCs w:val="20"/>
-        </w:rPr>
-      </w:pPr>
-      <w:r>
-        <w:rPr>
-          <w:rFonts w:ascii="Times New Roman" w:hAnsi="Times New Roman" w:cs="Times New Roman"/>
-          <w:sz w:val="20"/>
-          <w:szCs w:val="20"/>
-        </w:rPr>
-        <w:t>Projekt se dá rozdělit na 4 hlavní části (zpracovávání argumentů, lexikální analýza, syntaktická analýza a generování kódu).</w:t>
+        <w:jc w:val="both"/>
+        <w:rPr>
+          <w:rFonts w:ascii="Times New Roman" w:hAnsi="Times New Roman" w:cs="Times New Roman"/>
+          <w:sz w:val="20"/>
+          <w:szCs w:val="20"/>
+        </w:rPr>
+      </w:pPr>
+      <w:r>
+        <w:rPr>
+          <w:rFonts w:ascii="Times New Roman" w:hAnsi="Times New Roman" w:cs="Times New Roman"/>
+          <w:sz w:val="20"/>
+          <w:szCs w:val="20"/>
+        </w:rPr>
+        <w:t>Projekt se dá rozdělit na 4 hlavní části (zpracovávání argumentů, lexikální analýza, syntaktická analýza a</w:t>
+      </w:r>
+      <w:r>
+        <w:rPr>
+          <w:rFonts w:ascii="Times New Roman" w:hAnsi="Times New Roman" w:cs="Times New Roman"/>
+          <w:sz w:val="20"/>
+          <w:szCs w:val="20"/>
+        </w:rPr>
+        <w:t> </w:t>
+      </w:r>
+      <w:r>
+        <w:rPr>
+          <w:rFonts w:ascii="Times New Roman" w:hAnsi="Times New Roman" w:cs="Times New Roman"/>
+          <w:sz w:val="20"/>
+          <w:szCs w:val="20"/>
+        </w:rPr>
+        <w:t>generování kódu).</w:t>
       </w:r>
     </w:p>
     <w:p>
@@ -144,6 +128,7 @@
     </w:p>
     <w:p>
       <w:pPr>
+        <w:jc w:val="both"/>
         <w:rPr>
           <w:rFonts w:ascii="Times New Roman" w:hAnsi="Times New Roman" w:cs="Times New Roman"/>
           <w:sz w:val="20"/>
@@ -164,6 +149,150 @@
           <w:sz w:val="20"/>
           <w:szCs w:val="20"/>
         </w:rPr>
+        <w:t xml:space="preserve"> </w:t>
+      </w:r>
+      <w:r>
+        <w:rPr>
+          <w:rFonts w:ascii="Times New Roman" w:hAnsi="Times New Roman" w:cs="Times New Roman"/>
+          <w:sz w:val="20"/>
+          <w:szCs w:val="20"/>
+        </w:rPr>
+        <w:t xml:space="preserve">Jediný argument, který program zpracovává, je </w:t>
+      </w:r>
+      <w:r>
+        <w:rPr>
+          <w:rFonts w:ascii="Courier New" w:hAnsi="Courier New" w:cs="Courier New"/>
+          <w:sz w:val="20"/>
+          <w:szCs w:val="20"/>
+        </w:rPr>
+        <w:t>-h</w:t>
+      </w:r>
+      <w:r>
+        <w:rPr>
+          <w:rFonts w:ascii="Times New Roman" w:hAnsi="Times New Roman" w:cs="Times New Roman"/>
+          <w:sz w:val="20"/>
+          <w:szCs w:val="20"/>
+        </w:rPr>
+        <w:t xml:space="preserve">, nebo jeho delší verzi </w:t>
+      </w:r>
+      <w:r>
+        <w:rPr>
+          <w:rFonts w:ascii="Courier New" w:hAnsi="Courier New" w:cs="Courier New"/>
+          <w:sz w:val="20"/>
+          <w:szCs w:val="20"/>
+        </w:rPr>
+        <w:t>--help</w:t>
+      </w:r>
+      <w:r>
+        <w:rPr>
+          <w:rFonts w:ascii="Times New Roman" w:hAnsi="Times New Roman" w:cs="Times New Roman"/>
+          <w:sz w:val="20"/>
+          <w:szCs w:val="20"/>
+        </w:rPr>
+        <w:t>. Tento argument vypíše nápovědu k programu.</w:t>
+      </w:r>
+    </w:p>
+    <w:p>
+      <w:pPr>
+        <w:pStyle w:val="Nadpis3"/>
+      </w:pPr>
+      <w:r>
+        <w:t>Lexikální analýza</w:t>
+      </w:r>
+    </w:p>
+    <w:p>
+      <w:pPr>
+        <w:jc w:val="both"/>
+        <w:rPr>
+          <w:rFonts w:ascii="Times New Roman" w:hAnsi="Times New Roman" w:cs="Times New Roman"/>
+          <w:sz w:val="20"/>
+          <w:szCs w:val="20"/>
+        </w:rPr>
+      </w:pPr>
+      <w:r>
+        <w:rPr>
+          <w:rFonts w:ascii="Times New Roman" w:hAnsi="Times New Roman" w:cs="Times New Roman"/>
+          <w:sz w:val="20"/>
+          <w:szCs w:val="20"/>
+        </w:rPr>
+        <w:t>Další částí je lexikální analýza. Lexikální analýza nejprve najde v kódu znaky '#' a oddělí je od ostatních znaků pomocí mezery před i za znakem '#'. Tím se můžou v kódu vyhledat jednořádkové komentáře a odstranit. Dalším úkolem lexikální analýzy je rozdělení vstupního souboru na tokeny, reprezentující jednotlivé instrukce a jejich argumenty. Těmto tokenům pak přiřadí typ podle jejich hodnoty.</w:t>
+      </w:r>
+    </w:p>
+    <w:p>
+      <w:pPr>
+        <w:pStyle w:val="Nadpis3"/>
+      </w:pPr>
+      <w:r>
+        <w:t>Syntaktická analýza</w:t>
+      </w:r>
+    </w:p>
+    <w:p>
+      <w:pPr>
+        <w:jc w:val="both"/>
+        <w:rPr>
+          <w:rFonts w:ascii="Times New Roman" w:hAnsi="Times New Roman" w:cs="Times New Roman"/>
+          <w:sz w:val="20"/>
+          <w:szCs w:val="20"/>
+        </w:rPr>
+      </w:pPr>
+      <w:r>
+        <w:rPr>
+          <w:rFonts w:ascii="Times New Roman" w:hAnsi="Times New Roman" w:cs="Times New Roman"/>
+          <w:sz w:val="20"/>
+          <w:szCs w:val="20"/>
+        </w:rPr>
+        <w:t>Na začátku syntaktické analýzy je zkontrolováno, zda první instrukce v programu je hlavička jazyka IPPcode24. Zbytek syntaktické analýzy je implementován pomocí rekurzivního sestupu založeného na LL gramatice, která je přiložena na konci tohoto souboru.</w:t>
+      </w:r>
+    </w:p>
+    <w:p>
+      <w:pPr>
+        <w:jc w:val="both"/>
+        <w:rPr>
+          <w:rFonts w:ascii="Times New Roman" w:hAnsi="Times New Roman" w:cs="Times New Roman"/>
+          <w:sz w:val="20"/>
+          <w:szCs w:val="20"/>
+        </w:rPr>
+      </w:pPr>
+      <w:r>
+        <w:rPr>
+          <w:rFonts w:ascii="Times New Roman" w:hAnsi="Times New Roman" w:cs="Times New Roman"/>
+          <w:sz w:val="20"/>
+          <w:szCs w:val="20"/>
+        </w:rPr>
+        <w:t xml:space="preserve">Funkce </w:t>
+      </w:r>
+      <w:proofErr w:type="spellStart"/>
+      <w:r>
+        <w:rPr>
+          <w:rFonts w:ascii="Courier New" w:hAnsi="Courier New" w:cs="Courier New"/>
+          <w:sz w:val="20"/>
+          <w:szCs w:val="20"/>
+        </w:rPr>
+        <w:t>prog</w:t>
+      </w:r>
+      <w:proofErr w:type="spellEnd"/>
+      <w:r>
+        <w:rPr>
+          <w:rFonts w:ascii="Courier New" w:hAnsi="Courier New" w:cs="Courier New"/>
+          <w:sz w:val="20"/>
+          <w:szCs w:val="20"/>
+        </w:rPr>
+        <w:t>()</w:t>
+      </w:r>
+      <w:r>
+        <w:rPr>
+          <w:rFonts w:ascii="Times New Roman" w:hAnsi="Times New Roman" w:cs="Times New Roman"/>
+          <w:sz w:val="20"/>
+          <w:szCs w:val="20"/>
+        </w:rPr>
+        <w:t xml:space="preserve"> rozděluje vstupní soubor na řádky ukončené znaky '\n' nebo koncem souboru.</w:t>
+      </w:r>
+      <w:r>
+        <w:rPr>
+          <w:rFonts w:ascii="Times New Roman" w:hAnsi="Times New Roman" w:cs="Times New Roman"/>
+          <w:sz w:val="20"/>
+          <w:szCs w:val="20"/>
+        </w:rPr>
         <w:br/>
       </w:r>
       <w:r>
@@ -172,39 +301,139 @@
           <w:sz w:val="20"/>
           <w:szCs w:val="20"/>
         </w:rPr>
-        <w:t xml:space="preserve">Jediný argument, který program zpracovává, je </w:t>
-      </w:r>
-      <w:r>
-        <w:rPr>
-          <w:rFonts w:ascii="Courier New" w:hAnsi="Courier New" w:cs="Courier New"/>
-          <w:sz w:val="20"/>
-          <w:szCs w:val="20"/>
-        </w:rPr>
-        <w:t>-h</w:t>
-      </w:r>
-      <w:r>
-        <w:rPr>
-          <w:rFonts w:ascii="Times New Roman" w:hAnsi="Times New Roman" w:cs="Times New Roman"/>
-          <w:sz w:val="20"/>
-          <w:szCs w:val="20"/>
-        </w:rPr>
-        <w:t xml:space="preserve">, nebo jeho delší verzi </w:t>
-      </w:r>
-      <w:r>
-        <w:rPr>
-          <w:rFonts w:ascii="Courier New" w:hAnsi="Courier New" w:cs="Courier New"/>
-          <w:sz w:val="20"/>
-          <w:szCs w:val="20"/>
-        </w:rPr>
-        <w:t>--help</w:t>
-      </w:r>
-      <w:r>
-        <w:rPr>
-          <w:rFonts w:ascii="Times New Roman" w:hAnsi="Times New Roman" w:cs="Times New Roman"/>
-          <w:sz w:val="20"/>
-          <w:szCs w:val="20"/>
-        </w:rPr>
-        <w:t>. Tento argument vypíše nápovědu k programu.</w:t>
+        <w:t xml:space="preserve">Pro zpracovávání prázdných řádků jsou v LL gramatice využity </w:t>
+      </w:r>
+      <w:proofErr w:type="spellStart"/>
+      <w:r>
+        <w:rPr>
+          <w:rFonts w:ascii="Times New Roman" w:hAnsi="Times New Roman" w:cs="Times New Roman"/>
+          <w:sz w:val="20"/>
+          <w:szCs w:val="20"/>
+        </w:rPr>
+        <w:t>neterminály</w:t>
+      </w:r>
+      <w:proofErr w:type="spellEnd"/>
+      <w:r>
+        <w:rPr>
+          <w:rFonts w:ascii="Times New Roman" w:hAnsi="Times New Roman" w:cs="Times New Roman"/>
+          <w:sz w:val="20"/>
+          <w:szCs w:val="20"/>
+        </w:rPr>
+        <w:t xml:space="preserve"> </w:t>
+      </w:r>
+      <w:proofErr w:type="spellStart"/>
+      <w:r>
+        <w:rPr>
+          <w:rFonts w:ascii="Courier New" w:hAnsi="Courier New" w:cs="Courier New"/>
+          <w:sz w:val="20"/>
+          <w:szCs w:val="20"/>
+        </w:rPr>
+        <w:t>enter</w:t>
+      </w:r>
+      <w:proofErr w:type="spellEnd"/>
+      <w:r>
+        <w:rPr>
+          <w:rFonts w:ascii="Times New Roman" w:hAnsi="Times New Roman" w:cs="Times New Roman"/>
+          <w:sz w:val="20"/>
+          <w:szCs w:val="20"/>
+        </w:rPr>
+        <w:t xml:space="preserve"> a </w:t>
+      </w:r>
+      <w:proofErr w:type="spellStart"/>
+      <w:r>
+        <w:rPr>
+          <w:rFonts w:ascii="Courier New" w:hAnsi="Courier New" w:cs="Courier New"/>
+          <w:sz w:val="20"/>
+          <w:szCs w:val="20"/>
+        </w:rPr>
+        <w:t>another_enter</w:t>
+      </w:r>
+      <w:proofErr w:type="spellEnd"/>
+      <w:r>
+        <w:rPr>
+          <w:rFonts w:ascii="Times New Roman" w:hAnsi="Times New Roman" w:cs="Times New Roman"/>
+          <w:sz w:val="20"/>
+          <w:szCs w:val="20"/>
+        </w:rPr>
+        <w:t>.</w:t>
+      </w:r>
+    </w:p>
+    <w:p>
+      <w:pPr>
+        <w:jc w:val="both"/>
+        <w:rPr>
+          <w:rFonts w:ascii="Times New Roman" w:hAnsi="Times New Roman" w:cs="Times New Roman"/>
+          <w:sz w:val="20"/>
+          <w:szCs w:val="20"/>
+        </w:rPr>
+      </w:pPr>
+      <w:r>
+        <w:rPr>
+          <w:rFonts w:ascii="Times New Roman" w:hAnsi="Times New Roman" w:cs="Times New Roman"/>
+          <w:sz w:val="20"/>
+          <w:szCs w:val="20"/>
+        </w:rPr>
+        <w:t xml:space="preserve">Funkce </w:t>
+      </w:r>
+      <w:proofErr w:type="spellStart"/>
+      <w:r>
+        <w:rPr>
+          <w:rFonts w:ascii="Courier New" w:hAnsi="Courier New" w:cs="Courier New"/>
+          <w:sz w:val="20"/>
+          <w:szCs w:val="20"/>
+        </w:rPr>
+        <w:t>command</w:t>
+      </w:r>
+      <w:proofErr w:type="spellEnd"/>
+      <w:r>
+        <w:rPr>
+          <w:rFonts w:ascii="Courier New" w:hAnsi="Courier New" w:cs="Courier New"/>
+          <w:sz w:val="20"/>
+          <w:szCs w:val="20"/>
+        </w:rPr>
+        <w:t>()</w:t>
+      </w:r>
+      <w:r>
+        <w:rPr>
+          <w:rFonts w:ascii="Times New Roman" w:hAnsi="Times New Roman" w:cs="Times New Roman"/>
+          <w:sz w:val="20"/>
+          <w:szCs w:val="20"/>
+        </w:rPr>
+        <w:t>, která reprezentuje stejnojmenný neterminál, kontroluje jednotlivé řádky zdrojového kódu a</w:t>
+      </w:r>
+      <w:r>
+        <w:rPr>
+          <w:rFonts w:ascii="Times New Roman" w:hAnsi="Times New Roman" w:cs="Times New Roman"/>
+          <w:sz w:val="20"/>
+          <w:szCs w:val="20"/>
+        </w:rPr>
+        <w:t> </w:t>
+      </w:r>
+      <w:r>
+        <w:rPr>
+          <w:rFonts w:ascii="Times New Roman" w:hAnsi="Times New Roman" w:cs="Times New Roman"/>
+          <w:sz w:val="20"/>
+          <w:szCs w:val="20"/>
+        </w:rPr>
+        <w:t>následně podle názvu instrukce řeší její argumenty.</w:t>
+      </w:r>
+    </w:p>
+    <w:p>
+      <w:pPr>
+        <w:jc w:val="both"/>
+        <w:rPr>
+          <w:rFonts w:ascii="Times New Roman" w:hAnsi="Times New Roman" w:cs="Times New Roman"/>
+          <w:sz w:val="20"/>
+          <w:szCs w:val="20"/>
+        </w:rPr>
+      </w:pPr>
+      <w:r>
+        <w:rPr>
+          <w:rFonts w:ascii="Times New Roman" w:hAnsi="Times New Roman" w:cs="Times New Roman"/>
+          <w:sz w:val="20"/>
+          <w:szCs w:val="20"/>
+        </w:rPr>
+        <w:t>Zbylé funkce slouží pro zpracování argumentu instrukce podle jejího typu.</w:t>
       </w:r>
     </w:p>
     <w:p>
@@ -212,75 +441,132 @@
         <w:pStyle w:val="Nadpis3"/>
       </w:pPr>
       <w:r>
-        <w:t>Lexikální analýza</w:t>
-      </w:r>
-    </w:p>
-    <w:p>
-      <w:pPr>
-        <w:rPr>
-          <w:rFonts w:ascii="Times New Roman" w:hAnsi="Times New Roman" w:cs="Times New Roman"/>
-          <w:sz w:val="20"/>
-          <w:szCs w:val="20"/>
-        </w:rPr>
-      </w:pPr>
-      <w:r>
-        <w:rPr>
-          <w:rFonts w:ascii="Times New Roman" w:hAnsi="Times New Roman" w:cs="Times New Roman"/>
-          <w:sz w:val="20"/>
-          <w:szCs w:val="20"/>
-        </w:rPr>
-        <w:t>Další částí je lexikální analýza. Lexikální analýza nejprve najde v kódu znaky '#' a oddělí je od ostatních znaků pomocí mezery před i za znakem '#'. Tím se můžou v kódu vyhledat jednořádkové komentáře a odstranit. Dalším úkolem lexikální analýzy je rozdělení vstupního souboru na tokeny, reprezentující jednotlivé instrukce a jejich argumenty. Těmto tokenům pak přiřadí typ podle jejich hodnoty.</w:t>
-      </w:r>
-    </w:p>
-    <w:p>
-      <w:pPr>
-        <w:pStyle w:val="Nadpis3"/>
-      </w:pPr>
-      <w:r>
-        <w:t>Syntaktická analýza</w:t>
-      </w:r>
-    </w:p>
-    <w:p>
-      <w:pPr>
-        <w:rPr>
-          <w:rFonts w:ascii="Times New Roman" w:hAnsi="Times New Roman" w:cs="Times New Roman"/>
-          <w:sz w:val="20"/>
-          <w:szCs w:val="20"/>
-        </w:rPr>
-      </w:pPr>
-      <w:r>
-        <w:rPr>
-          <w:rFonts w:ascii="Times New Roman" w:hAnsi="Times New Roman" w:cs="Times New Roman"/>
-          <w:sz w:val="20"/>
-          <w:szCs w:val="20"/>
-        </w:rPr>
-        <w:t>Na začátku syntaktické analýzy je zkontrolováno, zda první instrukce v programu je hlavička jazyka IPPcode24. Zbytek syntaktické analýzy je implementován pomocí rekurzivního sestupu založeného na LL gramatice, která je přiložena na konci tohoto souboru.</w:t>
-      </w:r>
-      <w:r>
-        <w:rPr>
-          <w:rFonts w:ascii="Times New Roman" w:hAnsi="Times New Roman" w:cs="Times New Roman"/>
-          <w:sz w:val="20"/>
-          <w:szCs w:val="20"/>
-        </w:rPr>
-        <w:br/>
-      </w:r>
-      <w:r>
-        <w:rPr>
-          <w:rFonts w:ascii="Times New Roman" w:hAnsi="Times New Roman" w:cs="Times New Roman"/>
-          <w:sz w:val="20"/>
-          <w:szCs w:val="20"/>
-        </w:rPr>
-        <w:t xml:space="preserve">Funkce </w:t>
+        <w:t>Generování výsledného XML kódu</w:t>
+      </w:r>
+    </w:p>
+    <w:p>
+      <w:pPr>
+        <w:jc w:val="both"/>
+        <w:rPr>
+          <w:rFonts w:ascii="Times New Roman" w:hAnsi="Times New Roman" w:cs="Times New Roman"/>
+          <w:sz w:val="20"/>
+          <w:szCs w:val="20"/>
+        </w:rPr>
+      </w:pPr>
+      <w:r>
+        <w:rPr>
+          <w:rFonts w:ascii="Times New Roman" w:hAnsi="Times New Roman" w:cs="Times New Roman"/>
+          <w:sz w:val="20"/>
+          <w:szCs w:val="20"/>
+        </w:rPr>
+        <w:t xml:space="preserve">Během generování kódu je zapotřebí vytvořit hlavičku XML souboru. Poté se vypíše štítek </w:t>
+      </w:r>
+      <w:r>
+        <w:rPr>
+          <w:rFonts w:ascii="Courier New" w:hAnsi="Courier New" w:cs="Courier New"/>
+          <w:sz w:val="20"/>
+          <w:szCs w:val="20"/>
+        </w:rPr>
+        <w:t>&lt;program&gt;</w:t>
+      </w:r>
+      <w:r>
+        <w:rPr>
+          <w:rFonts w:ascii="Times New Roman" w:hAnsi="Times New Roman" w:cs="Times New Roman"/>
+          <w:sz w:val="20"/>
+          <w:szCs w:val="20"/>
+        </w:rPr>
+        <w:t xml:space="preserve"> s</w:t>
+      </w:r>
+      <w:r>
+        <w:rPr>
+          <w:rFonts w:ascii="Times New Roman" w:hAnsi="Times New Roman" w:cs="Times New Roman"/>
+          <w:sz w:val="20"/>
+          <w:szCs w:val="20"/>
+        </w:rPr>
+        <w:t> </w:t>
+      </w:r>
+      <w:r>
+        <w:rPr>
+          <w:rFonts w:ascii="Times New Roman" w:hAnsi="Times New Roman" w:cs="Times New Roman"/>
+          <w:sz w:val="20"/>
+          <w:szCs w:val="20"/>
+        </w:rPr>
+        <w:t xml:space="preserve">předepsanými argumenty. Pro každou instrukci v IPPcode24 vytvoříme štítek </w:t>
+      </w:r>
+      <w:r>
+        <w:rPr>
+          <w:rFonts w:ascii="Courier New" w:hAnsi="Courier New" w:cs="Courier New"/>
+          <w:sz w:val="20"/>
+          <w:szCs w:val="20"/>
+        </w:rPr>
+        <w:t>&lt;instruction&gt;</w:t>
+      </w:r>
+      <w:r>
+        <w:rPr>
+          <w:rFonts w:ascii="Times New Roman" w:hAnsi="Times New Roman" w:cs="Times New Roman"/>
+          <w:sz w:val="20"/>
+          <w:szCs w:val="20"/>
+        </w:rPr>
+        <w:t xml:space="preserve"> a do něj jsou vnořeny </w:t>
+      </w:r>
+      <w:r>
+        <w:rPr>
+          <w:rFonts w:ascii="Courier New" w:hAnsi="Courier New" w:cs="Courier New"/>
+          <w:sz w:val="20"/>
+          <w:szCs w:val="20"/>
+        </w:rPr>
+        <w:t>&lt;arg1|2|3&gt;</w:t>
+      </w:r>
+      <w:r>
+        <w:rPr>
+          <w:rFonts w:ascii="Times New Roman" w:hAnsi="Times New Roman" w:cs="Times New Roman"/>
+          <w:sz w:val="20"/>
+          <w:szCs w:val="20"/>
+        </w:rPr>
+        <w:t xml:space="preserve"> štítky. Všechny štítky mají nějaké argumenty</w:t>
+      </w:r>
+      <w:r>
+        <w:rPr>
+          <w:rFonts w:ascii="Times New Roman" w:hAnsi="Times New Roman" w:cs="Times New Roman"/>
+          <w:sz w:val="20"/>
+          <w:szCs w:val="20"/>
+        </w:rPr>
+        <w:t>,</w:t>
+      </w:r>
+      <w:r>
+        <w:rPr>
+          <w:rFonts w:ascii="Times New Roman" w:hAnsi="Times New Roman" w:cs="Times New Roman"/>
+          <w:sz w:val="20"/>
+          <w:szCs w:val="20"/>
+        </w:rPr>
+        <w:t xml:space="preserve"> ve kterých jsou uložena data ze vstupu, která se úspěšně zpracovala a prošla lexikální i syntaktickou analýzou.</w:t>
+      </w:r>
+    </w:p>
+    <w:p>
+      <w:pPr>
+        <w:jc w:val="both"/>
+        <w:rPr>
+          <w:rFonts w:ascii="Times New Roman" w:hAnsi="Times New Roman" w:cs="Times New Roman"/>
+          <w:sz w:val="20"/>
+          <w:szCs w:val="20"/>
+        </w:rPr>
+      </w:pPr>
+      <w:r>
+        <w:rPr>
+          <w:rFonts w:ascii="Times New Roman" w:hAnsi="Times New Roman" w:cs="Times New Roman"/>
+          <w:sz w:val="20"/>
+          <w:szCs w:val="20"/>
+        </w:rPr>
+        <w:t xml:space="preserve">Pro generování XML kódu existují funkce </w:t>
       </w:r>
       <w:proofErr w:type="spellStart"/>
-      <w:proofErr w:type="gramStart"/>
-      <w:r>
-        <w:rPr>
-          <w:rFonts w:ascii="Courier New" w:hAnsi="Courier New" w:cs="Courier New"/>
-          <w:sz w:val="20"/>
-          <w:szCs w:val="20"/>
-        </w:rPr>
-        <w:t>prog</w:t>
+      <w:r>
+        <w:rPr>
+          <w:rFonts w:ascii="Courier New" w:hAnsi="Courier New" w:cs="Courier New"/>
+          <w:sz w:val="20"/>
+          <w:szCs w:val="20"/>
+        </w:rPr>
+        <w:t>headerGen</w:t>
       </w:r>
       <w:proofErr w:type="spellEnd"/>
       <w:r>
@@ -289,56 +575,15 @@
           <w:sz w:val="20"/>
           <w:szCs w:val="20"/>
         </w:rPr>
-        <w:t>(</w:t>
-      </w:r>
-      <w:proofErr w:type="gramEnd"/>
-      <w:r>
-        <w:rPr>
-          <w:rFonts w:ascii="Courier New" w:hAnsi="Courier New" w:cs="Courier New"/>
-          <w:sz w:val="20"/>
-          <w:szCs w:val="20"/>
-        </w:rPr>
-        <w:t>)</w:t>
-      </w:r>
-      <w:r>
-        <w:rPr>
-          <w:rFonts w:ascii="Times New Roman" w:hAnsi="Times New Roman" w:cs="Times New Roman"/>
-          <w:sz w:val="20"/>
-          <w:szCs w:val="20"/>
-        </w:rPr>
-        <w:t xml:space="preserve"> rozděluje vstupní soubor na řádky ukončené znaky '\n' nebo koncem souboru.</w:t>
-      </w:r>
-      <w:r>
-        <w:rPr>
-          <w:rFonts w:ascii="Times New Roman" w:hAnsi="Times New Roman" w:cs="Times New Roman"/>
-          <w:sz w:val="20"/>
-          <w:szCs w:val="20"/>
-        </w:rPr>
-        <w:br/>
-      </w:r>
-      <w:r>
-        <w:rPr>
-          <w:rFonts w:ascii="Times New Roman" w:hAnsi="Times New Roman" w:cs="Times New Roman"/>
-          <w:sz w:val="20"/>
-          <w:szCs w:val="20"/>
-        </w:rPr>
-        <w:t xml:space="preserve">Pro zpracovávání prázdných řádků jsou v LL gramatice využity neterminály </w:t>
-      </w:r>
-      <w:r>
-        <w:rPr>
-          <w:rFonts w:ascii="Courier New" w:hAnsi="Courier New" w:cs="Courier New"/>
-          <w:sz w:val="20"/>
-          <w:szCs w:val="20"/>
-        </w:rPr>
-        <w:t>enter</w:t>
-      </w:r>
-      <w:r>
-        <w:rPr>
-          <w:rFonts w:ascii="Times New Roman" w:hAnsi="Times New Roman" w:cs="Times New Roman"/>
-          <w:sz w:val="20"/>
-          <w:szCs w:val="20"/>
-        </w:rPr>
-        <w:t xml:space="preserve"> a </w:t>
+        <w:t>()</w:t>
+      </w:r>
+      <w:r>
+        <w:rPr>
+          <w:rFonts w:ascii="Times New Roman" w:hAnsi="Times New Roman" w:cs="Times New Roman"/>
+          <w:sz w:val="20"/>
+          <w:szCs w:val="20"/>
+        </w:rPr>
+        <w:t xml:space="preserve">, </w:t>
       </w:r>
       <w:proofErr w:type="spellStart"/>
       <w:r>
@@ -347,32 +592,24 @@
           <w:sz w:val="20"/>
           <w:szCs w:val="20"/>
         </w:rPr>
-        <w:t>another_enter</w:t>
+        <w:t>programGen</w:t>
       </w:r>
       <w:proofErr w:type="spellEnd"/>
       <w:r>
         <w:rPr>
-          <w:rFonts w:ascii="Times New Roman" w:hAnsi="Times New Roman" w:cs="Times New Roman"/>
-          <w:sz w:val="20"/>
-          <w:szCs w:val="20"/>
-        </w:rPr>
-        <w:t>.</w:t>
-      </w:r>
-      <w:r>
-        <w:rPr>
-          <w:rFonts w:ascii="Times New Roman" w:hAnsi="Times New Roman" w:cs="Times New Roman"/>
-          <w:sz w:val="20"/>
-          <w:szCs w:val="20"/>
-        </w:rPr>
-        <w:br/>
-      </w:r>
-      <w:r>
-        <w:rPr>
-          <w:rFonts w:ascii="Times New Roman" w:hAnsi="Times New Roman" w:cs="Times New Roman"/>
-          <w:sz w:val="20"/>
-          <w:szCs w:val="20"/>
-        </w:rPr>
-        <w:t xml:space="preserve">Funkce </w:t>
+          <w:rFonts w:ascii="Courier New" w:hAnsi="Courier New" w:cs="Courier New"/>
+          <w:sz w:val="20"/>
+          <w:szCs w:val="20"/>
+        </w:rPr>
+        <w:t>()</w:t>
+      </w:r>
+      <w:r>
+        <w:rPr>
+          <w:rFonts w:ascii="Times New Roman" w:hAnsi="Times New Roman" w:cs="Times New Roman"/>
+          <w:sz w:val="20"/>
+          <w:szCs w:val="20"/>
+        </w:rPr>
+        <w:t xml:space="preserve">, </w:t>
       </w:r>
       <w:proofErr w:type="spellStart"/>
       <w:r>
@@ -381,7 +618,7 @@
           <w:sz w:val="20"/>
           <w:szCs w:val="20"/>
         </w:rPr>
-        <w:t>command</w:t>
+        <w:t>instructionGen</w:t>
       </w:r>
       <w:proofErr w:type="spellEnd"/>
       <w:r>
@@ -398,72 +635,15 @@
           <w:sz w:val="20"/>
           <w:szCs w:val="20"/>
         </w:rPr>
-        <w:t>, která reprezentuje stejnojmenný neterminál, kontroluje jednotlivé řádky zdrojového kódu a následně podle názvu instrukce řeší její argumenty.</w:t>
-      </w:r>
-      <w:r>
-        <w:rPr>
-          <w:rFonts w:ascii="Times New Roman" w:hAnsi="Times New Roman" w:cs="Times New Roman"/>
-          <w:sz w:val="20"/>
-          <w:szCs w:val="20"/>
-        </w:rPr>
-        <w:br/>
-      </w:r>
-      <w:r>
-        <w:rPr>
-          <w:rFonts w:ascii="Times New Roman" w:hAnsi="Times New Roman" w:cs="Times New Roman"/>
-          <w:sz w:val="20"/>
-          <w:szCs w:val="20"/>
-        </w:rPr>
-        <w:t>Zbylé funkce slouží pro zpracování argumentu instrukce podle jejího typu.</w:t>
-      </w:r>
-    </w:p>
-    <w:p>
-      <w:pPr>
-        <w:pStyle w:val="Nadpis3"/>
-      </w:pPr>
-      <w:r>
-        <w:t>Generování výsledného XML kódu</w:t>
-      </w:r>
-    </w:p>
-    <w:p>
-      <w:pPr>
-        <w:rPr>
-          <w:rFonts w:ascii="Times New Roman" w:hAnsi="Times New Roman" w:cs="Times New Roman"/>
-          <w:sz w:val="20"/>
-          <w:szCs w:val="20"/>
-        </w:rPr>
-      </w:pPr>
-      <w:r>
-        <w:rPr>
-          <w:rFonts w:ascii="Times New Roman" w:hAnsi="Times New Roman" w:cs="Times New Roman"/>
-          <w:sz w:val="20"/>
-          <w:szCs w:val="20"/>
-        </w:rPr>
-        <w:t xml:space="preserve">Během generování kódu je zapotřebí vytvořit hlavičku XML souboru. Poté se vypíše štítek </w:t>
-      </w:r>
-      <w:r>
-        <w:rPr>
-          <w:rFonts w:ascii="Courier New" w:hAnsi="Courier New" w:cs="Courier New"/>
-          <w:sz w:val="20"/>
-          <w:szCs w:val="20"/>
-        </w:rPr>
-        <w:t>&lt;program&gt;</w:t>
-      </w:r>
-      <w:r>
-        <w:rPr>
-          <w:rFonts w:ascii="Times New Roman" w:hAnsi="Times New Roman" w:cs="Times New Roman"/>
-          <w:sz w:val="20"/>
-          <w:szCs w:val="20"/>
-        </w:rPr>
-        <w:t xml:space="preserve"> s předepsanými argumenty. Pro každou instrukci v IPPcode24 vytvoříme štítek </w:t>
-      </w:r>
-      <w:r>
-        <w:rPr>
-          <w:rFonts w:ascii="Courier New" w:hAnsi="Courier New" w:cs="Courier New"/>
-          <w:sz w:val="20"/>
-          <w:szCs w:val="20"/>
-        </w:rPr>
-        <w:t>&lt;</w:t>
+        <w:t xml:space="preserve"> a</w:t>
+      </w:r>
+      <w:r>
+        <w:rPr>
+          <w:rFonts w:ascii="Times New Roman" w:hAnsi="Times New Roman" w:cs="Times New Roman"/>
+          <w:sz w:val="20"/>
+          <w:szCs w:val="20"/>
+        </w:rPr>
+        <w:t> </w:t>
       </w:r>
       <w:proofErr w:type="spellStart"/>
       <w:r>
@@ -472,7 +652,7 @@
           <w:sz w:val="20"/>
           <w:szCs w:val="20"/>
         </w:rPr>
-        <w:t>instruction</w:t>
+        <w:t>instrArgGen</w:t>
       </w:r>
       <w:proofErr w:type="spellEnd"/>
       <w:r>
@@ -481,116 +661,6 @@
           <w:sz w:val="20"/>
           <w:szCs w:val="20"/>
         </w:rPr>
-        <w:t>&gt;</w:t>
-      </w:r>
-      <w:r>
-        <w:rPr>
-          <w:rFonts w:ascii="Times New Roman" w:hAnsi="Times New Roman" w:cs="Times New Roman"/>
-          <w:sz w:val="20"/>
-          <w:szCs w:val="20"/>
-        </w:rPr>
-        <w:t xml:space="preserve"> a do něj jsou vnořeny </w:t>
-      </w:r>
-      <w:r>
-        <w:rPr>
-          <w:rFonts w:ascii="Courier New" w:hAnsi="Courier New" w:cs="Courier New"/>
-          <w:sz w:val="20"/>
-          <w:szCs w:val="20"/>
-        </w:rPr>
-        <w:t>&lt;arg1|2|3&gt;</w:t>
-      </w:r>
-      <w:r>
-        <w:rPr>
-          <w:rFonts w:ascii="Times New Roman" w:hAnsi="Times New Roman" w:cs="Times New Roman"/>
-          <w:sz w:val="20"/>
-          <w:szCs w:val="20"/>
-        </w:rPr>
-        <w:t xml:space="preserve"> štítky. Všechny štítky mají nějaké argumenty</w:t>
-      </w:r>
-      <w:r>
-        <w:rPr>
-          <w:rFonts w:ascii="Times New Roman" w:hAnsi="Times New Roman" w:cs="Times New Roman"/>
-          <w:sz w:val="20"/>
-          <w:szCs w:val="20"/>
-        </w:rPr>
-        <w:t>,</w:t>
-      </w:r>
-      <w:r>
-        <w:rPr>
-          <w:rFonts w:ascii="Times New Roman" w:hAnsi="Times New Roman" w:cs="Times New Roman"/>
-          <w:sz w:val="20"/>
-          <w:szCs w:val="20"/>
-        </w:rPr>
-        <w:t xml:space="preserve"> ve kterých jsou uložena data ze vstupu, která se úspěšně zpracovala a prošla lexikální i syntaktickou analýzou.</w:t>
-      </w:r>
-      <w:r>
-        <w:rPr>
-          <w:rFonts w:ascii="Times New Roman" w:hAnsi="Times New Roman" w:cs="Times New Roman"/>
-          <w:sz w:val="20"/>
-          <w:szCs w:val="20"/>
-        </w:rPr>
-        <w:br/>
-      </w:r>
-      <w:r>
-        <w:rPr>
-          <w:rFonts w:ascii="Times New Roman" w:hAnsi="Times New Roman" w:cs="Times New Roman"/>
-          <w:sz w:val="20"/>
-          <w:szCs w:val="20"/>
-        </w:rPr>
-        <w:t xml:space="preserve">Pro generování XML kódu existují funkce </w:t>
-      </w:r>
-      <w:proofErr w:type="spellStart"/>
-      <w:proofErr w:type="gramStart"/>
-      <w:r>
-        <w:rPr>
-          <w:rFonts w:ascii="Courier New" w:hAnsi="Courier New" w:cs="Courier New"/>
-          <w:sz w:val="20"/>
-          <w:szCs w:val="20"/>
-        </w:rPr>
-        <w:t>headerGen</w:t>
-      </w:r>
-      <w:proofErr w:type="spellEnd"/>
-      <w:r>
-        <w:rPr>
-          <w:rFonts w:ascii="Courier New" w:hAnsi="Courier New" w:cs="Courier New"/>
-          <w:sz w:val="20"/>
-          <w:szCs w:val="20"/>
-        </w:rPr>
-        <w:t>(</w:t>
-      </w:r>
-      <w:proofErr w:type="gramEnd"/>
-      <w:r>
-        <w:rPr>
-          <w:rFonts w:ascii="Courier New" w:hAnsi="Courier New" w:cs="Courier New"/>
-          <w:sz w:val="20"/>
-          <w:szCs w:val="20"/>
-        </w:rPr>
-        <w:t>)</w:t>
-      </w:r>
-      <w:r>
-        <w:rPr>
-          <w:rFonts w:ascii="Times New Roman" w:hAnsi="Times New Roman" w:cs="Times New Roman"/>
-          <w:sz w:val="20"/>
-          <w:szCs w:val="20"/>
-        </w:rPr>
-        <w:t xml:space="preserve">, </w:t>
-      </w:r>
-      <w:proofErr w:type="spellStart"/>
-      <w:r>
-        <w:rPr>
-          <w:rFonts w:ascii="Courier New" w:hAnsi="Courier New" w:cs="Courier New"/>
-          <w:sz w:val="20"/>
-          <w:szCs w:val="20"/>
-        </w:rPr>
-        <w:t>programGen</w:t>
-      </w:r>
-      <w:proofErr w:type="spellEnd"/>
-      <w:r>
-        <w:rPr>
-          <w:rFonts w:ascii="Courier New" w:hAnsi="Courier New" w:cs="Courier New"/>
-          <w:sz w:val="20"/>
-          <w:szCs w:val="20"/>
-        </w:rPr>
         <w:t>()</w:t>
       </w:r>
       <w:r>
@@ -599,68 +669,34 @@
           <w:sz w:val="20"/>
           <w:szCs w:val="20"/>
         </w:rPr>
-        <w:t xml:space="preserve">, </w:t>
-      </w:r>
-      <w:proofErr w:type="spellStart"/>
-      <w:r>
-        <w:rPr>
-          <w:rFonts w:ascii="Courier New" w:hAnsi="Courier New" w:cs="Courier New"/>
-          <w:sz w:val="20"/>
-          <w:szCs w:val="20"/>
-        </w:rPr>
-        <w:t>instructionGen</w:t>
-      </w:r>
-      <w:proofErr w:type="spellEnd"/>
-      <w:r>
-        <w:rPr>
-          <w:rFonts w:ascii="Courier New" w:hAnsi="Courier New" w:cs="Courier New"/>
-          <w:sz w:val="20"/>
-          <w:szCs w:val="20"/>
-        </w:rPr>
-        <w:t>()</w:t>
-      </w:r>
-      <w:r>
-        <w:rPr>
-          <w:rFonts w:ascii="Times New Roman" w:hAnsi="Times New Roman" w:cs="Times New Roman"/>
-          <w:sz w:val="20"/>
-          <w:szCs w:val="20"/>
-        </w:rPr>
-        <w:t xml:space="preserve"> a </w:t>
-      </w:r>
-      <w:proofErr w:type="spellStart"/>
-      <w:r>
-        <w:rPr>
-          <w:rFonts w:ascii="Courier New" w:hAnsi="Courier New" w:cs="Courier New"/>
-          <w:sz w:val="20"/>
-          <w:szCs w:val="20"/>
-        </w:rPr>
-        <w:t>instrArgGen</w:t>
-      </w:r>
-      <w:proofErr w:type="spellEnd"/>
-      <w:r>
-        <w:rPr>
-          <w:rFonts w:ascii="Courier New" w:hAnsi="Courier New" w:cs="Courier New"/>
-          <w:sz w:val="20"/>
-          <w:szCs w:val="20"/>
-        </w:rPr>
-        <w:t>()</w:t>
-      </w:r>
-      <w:r>
-        <w:rPr>
-          <w:rFonts w:ascii="Times New Roman" w:hAnsi="Times New Roman" w:cs="Times New Roman"/>
-          <w:sz w:val="20"/>
-          <w:szCs w:val="20"/>
-        </w:rPr>
-        <w:t>. Tyto funkce se volají během syntaktické analýzy pokaždé, když je daná část zpracována a označena za korektní.</w:t>
-      </w:r>
-      <w:r>
-        <w:rPr>
-          <w:rFonts w:ascii="Times New Roman" w:hAnsi="Times New Roman" w:cs="Times New Roman"/>
-          <w:sz w:val="20"/>
-          <w:szCs w:val="20"/>
-        </w:rPr>
-        <w:br/>
-      </w:r>
+        <w:t>. Tyto funkce se volají během syntaktické analýzy pokaždé, když je daná část zpracována a</w:t>
+      </w:r>
+      <w:r>
+        <w:rPr>
+          <w:rFonts w:ascii="Times New Roman" w:hAnsi="Times New Roman" w:cs="Times New Roman"/>
+          <w:sz w:val="20"/>
+          <w:szCs w:val="20"/>
+        </w:rPr>
+        <w:t> </w:t>
+      </w:r>
+      <w:r>
+        <w:rPr>
+          <w:rFonts w:ascii="Times New Roman" w:hAnsi="Times New Roman" w:cs="Times New Roman"/>
+          <w:sz w:val="20"/>
+          <w:szCs w:val="20"/>
+        </w:rPr>
+        <w:t>označena za korektní.</w:t>
+      </w:r>
+    </w:p>
+    <w:p>
+      <w:pPr>
+        <w:jc w:val="both"/>
+        <w:rPr>
+          <w:rFonts w:ascii="Times New Roman" w:hAnsi="Times New Roman" w:cs="Times New Roman"/>
+          <w:sz w:val="20"/>
+          <w:szCs w:val="20"/>
+        </w:rPr>
+      </w:pPr>
       <w:r>
         <w:rPr>
           <w:rFonts w:ascii="Times New Roman" w:hAnsi="Times New Roman" w:cs="Times New Roman"/>
@@ -669,23 +705,13 @@
         </w:rPr>
         <w:t xml:space="preserve">Při generování XML hlavičky jsem narazil na problém s přidáním atributu </w:t>
       </w:r>
-      <w:proofErr w:type="spellStart"/>
-      <w:r>
-        <w:rPr>
-          <w:rFonts w:ascii="Courier New" w:hAnsi="Courier New" w:cs="Courier New"/>
-          <w:sz w:val="20"/>
-          <w:szCs w:val="20"/>
-        </w:rPr>
-        <w:t>encoding</w:t>
-      </w:r>
-      <w:proofErr w:type="spellEnd"/>
-      <w:r>
-        <w:rPr>
-          <w:rFonts w:ascii="Courier New" w:hAnsi="Courier New" w:cs="Courier New"/>
-          <w:sz w:val="20"/>
-          <w:szCs w:val="20"/>
-        </w:rPr>
-        <w:t>="UTF-8"</w:t>
+      <w:r>
+        <w:rPr>
+          <w:rFonts w:ascii="Courier New" w:hAnsi="Courier New" w:cs="Courier New"/>
+          <w:sz w:val="20"/>
+          <w:szCs w:val="20"/>
+        </w:rPr>
+        <w:t>encoding="UTF-8"</w:t>
       </w:r>
       <w:r>
         <w:rPr>
@@ -745,25 +771,7 @@
           <w:sz w:val="20"/>
           <w:szCs w:val="20"/>
         </w:rPr>
-        <w:t>&lt;</w:t>
-      </w:r>
-      <w:proofErr w:type="spellStart"/>
-      <w:r>
-        <w:rPr>
-          <w:rFonts w:ascii="Courier New" w:hAnsi="Courier New" w:cs="Courier New"/>
-          <w:sz w:val="20"/>
-          <w:szCs w:val="20"/>
-        </w:rPr>
-        <w:t>prog</w:t>
-      </w:r>
-      <w:proofErr w:type="spellEnd"/>
-      <w:r>
-        <w:rPr>
-          <w:rFonts w:ascii="Courier New" w:hAnsi="Courier New" w:cs="Courier New"/>
-          <w:sz w:val="20"/>
-          <w:szCs w:val="20"/>
-        </w:rPr>
-        <w:t>&gt;</w:t>
+        <w:t>&lt;prog&gt;</w:t>
       </w:r>
       <w:r>
         <w:rPr>
@@ -772,60 +780,7 @@
           <w:szCs w:val="20"/>
         </w:rPr>
         <w:tab/>
-      </w:r>
-      <w:r>
-        <w:rPr>
-          <w:rFonts w:ascii="Courier New" w:hAnsi="Courier New" w:cs="Courier New"/>
-          <w:sz w:val="20"/>
-          <w:szCs w:val="20"/>
-        </w:rPr>
-        <w:t>-</w:t>
-      </w:r>
-      <w:proofErr w:type="gramStart"/>
-      <w:r>
-        <w:rPr>
-          <w:rFonts w:ascii="Courier New" w:hAnsi="Courier New" w:cs="Courier New"/>
-          <w:sz w:val="20"/>
-          <w:szCs w:val="20"/>
-        </w:rPr>
-        <w:t>&gt;  &lt;</w:t>
-      </w:r>
-      <w:proofErr w:type="spellStart"/>
-      <w:proofErr w:type="gramEnd"/>
-      <w:r>
-        <w:rPr>
-          <w:rFonts w:ascii="Courier New" w:hAnsi="Courier New" w:cs="Courier New"/>
-          <w:sz w:val="20"/>
-          <w:szCs w:val="20"/>
-        </w:rPr>
-        <w:t>command</w:t>
-      </w:r>
-      <w:proofErr w:type="spellEnd"/>
-      <w:r>
-        <w:rPr>
-          <w:rFonts w:ascii="Courier New" w:hAnsi="Courier New" w:cs="Courier New"/>
-          <w:sz w:val="20"/>
-          <w:szCs w:val="20"/>
-        </w:rPr>
-        <w:t>&gt; &lt;enter&gt; &lt;</w:t>
-      </w:r>
-      <w:proofErr w:type="spellStart"/>
-      <w:r>
-        <w:rPr>
-          <w:rFonts w:ascii="Courier New" w:hAnsi="Courier New" w:cs="Courier New"/>
-          <w:sz w:val="20"/>
-          <w:szCs w:val="20"/>
-        </w:rPr>
-        <w:t>prog</w:t>
-      </w:r>
-      <w:proofErr w:type="spellEnd"/>
-      <w:r>
-        <w:rPr>
-          <w:rFonts w:ascii="Courier New" w:hAnsi="Courier New" w:cs="Courier New"/>
-          <w:sz w:val="20"/>
-          <w:szCs w:val="20"/>
-        </w:rPr>
-        <w:t>&gt;</w:t>
+        <w:t>-&gt;  &lt;command&gt; &lt;enter&gt; &lt;prog&gt;</w:t>
       </w:r>
     </w:p>
     <w:p>
@@ -851,25 +806,7 @@
           <w:sz w:val="20"/>
           <w:szCs w:val="20"/>
         </w:rPr>
-        <w:t>&lt;</w:t>
-      </w:r>
-      <w:proofErr w:type="spellStart"/>
-      <w:r>
-        <w:rPr>
-          <w:rFonts w:ascii="Courier New" w:hAnsi="Courier New" w:cs="Courier New"/>
-          <w:sz w:val="20"/>
-          <w:szCs w:val="20"/>
-        </w:rPr>
-        <w:t>prog</w:t>
-      </w:r>
-      <w:proofErr w:type="spellEnd"/>
-      <w:r>
-        <w:rPr>
-          <w:rFonts w:ascii="Courier New" w:hAnsi="Courier New" w:cs="Courier New"/>
-          <w:sz w:val="20"/>
-          <w:szCs w:val="20"/>
-        </w:rPr>
-        <w:t>&gt;</w:t>
+        <w:t>&lt;prog&gt;</w:t>
       </w:r>
       <w:r>
         <w:rPr>
@@ -878,32 +815,7 @@
           <w:szCs w:val="20"/>
         </w:rPr>
         <w:tab/>
-      </w:r>
-      <w:r>
-        <w:rPr>
-          <w:rFonts w:ascii="Courier New" w:hAnsi="Courier New" w:cs="Courier New"/>
-          <w:sz w:val="20"/>
-          <w:szCs w:val="20"/>
-        </w:rPr>
-        <w:t>-</w:t>
-      </w:r>
-      <w:proofErr w:type="gramStart"/>
-      <w:r>
-        <w:rPr>
-          <w:rFonts w:ascii="Courier New" w:hAnsi="Courier New" w:cs="Courier New"/>
-          <w:sz w:val="20"/>
-          <w:szCs w:val="20"/>
-        </w:rPr>
-        <w:t>&gt;  \</w:t>
-      </w:r>
-      <w:proofErr w:type="gramEnd"/>
-      <w:r>
-        <w:rPr>
-          <w:rFonts w:ascii="Courier New" w:hAnsi="Courier New" w:cs="Courier New"/>
-          <w:sz w:val="20"/>
-          <w:szCs w:val="20"/>
-        </w:rPr>
-        <w:t>0</w:t>
+        <w:t>-&gt;  \0</w:t>
       </w:r>
     </w:p>
     <w:p>
@@ -938,50 +850,7 @@
           <w:szCs w:val="20"/>
         </w:rPr>
         <w:tab/>
-      </w:r>
-      <w:r>
-        <w:rPr>
-          <w:rFonts w:ascii="Courier New" w:hAnsi="Courier New" w:cs="Courier New"/>
-          <w:sz w:val="20"/>
-          <w:szCs w:val="20"/>
-        </w:rPr>
-        <w:t>-</w:t>
-      </w:r>
-      <w:proofErr w:type="gramStart"/>
-      <w:r>
-        <w:rPr>
-          <w:rFonts w:ascii="Courier New" w:hAnsi="Courier New" w:cs="Courier New"/>
-          <w:sz w:val="20"/>
-          <w:szCs w:val="20"/>
-        </w:rPr>
-        <w:t>&gt;  \</w:t>
-      </w:r>
-      <w:proofErr w:type="gramEnd"/>
-      <w:r>
-        <w:rPr>
-          <w:rFonts w:ascii="Courier New" w:hAnsi="Courier New" w:cs="Courier New"/>
-          <w:sz w:val="20"/>
-          <w:szCs w:val="20"/>
-        </w:rPr>
-        <w:t>n &lt;</w:t>
-      </w:r>
-      <w:proofErr w:type="spellStart"/>
-      <w:r>
-        <w:rPr>
-          <w:rFonts w:ascii="Courier New" w:hAnsi="Courier New" w:cs="Courier New"/>
-          <w:sz w:val="20"/>
-          <w:szCs w:val="20"/>
-        </w:rPr>
-        <w:t>another_enter</w:t>
-      </w:r>
-      <w:proofErr w:type="spellEnd"/>
-      <w:r>
-        <w:rPr>
-          <w:rFonts w:ascii="Courier New" w:hAnsi="Courier New" w:cs="Courier New"/>
-          <w:sz w:val="20"/>
-          <w:szCs w:val="20"/>
-        </w:rPr>
-        <w:t>&gt;</w:t>
+        <w:t>-&gt;  \n &lt;another_enter&gt;</w:t>
       </w:r>
     </w:p>
     <w:p>
@@ -1007,25 +876,7 @@
           <w:sz w:val="20"/>
           <w:szCs w:val="20"/>
         </w:rPr>
-        <w:t>&lt;</w:t>
-      </w:r>
-      <w:proofErr w:type="spellStart"/>
-      <w:r>
-        <w:rPr>
-          <w:rFonts w:ascii="Courier New" w:hAnsi="Courier New" w:cs="Courier New"/>
-          <w:sz w:val="20"/>
-          <w:szCs w:val="20"/>
-        </w:rPr>
-        <w:t>another_enter</w:t>
-      </w:r>
-      <w:proofErr w:type="spellEnd"/>
-      <w:r>
-        <w:rPr>
-          <w:rFonts w:ascii="Courier New" w:hAnsi="Courier New" w:cs="Courier New"/>
-          <w:sz w:val="20"/>
-          <w:szCs w:val="20"/>
-        </w:rPr>
-        <w:t>&gt;</w:t>
+        <w:t>&lt;another_enter&gt;</w:t>
       </w:r>
       <w:r>
         <w:rPr>
@@ -1034,32 +885,7 @@
           <w:szCs w:val="20"/>
         </w:rPr>
         <w:tab/>
-      </w:r>
-      <w:r>
-        <w:rPr>
-          <w:rFonts w:ascii="Courier New" w:hAnsi="Courier New" w:cs="Courier New"/>
-          <w:sz w:val="20"/>
-          <w:szCs w:val="20"/>
-        </w:rPr>
-        <w:t>-</w:t>
-      </w:r>
-      <w:proofErr w:type="gramStart"/>
-      <w:r>
-        <w:rPr>
-          <w:rFonts w:ascii="Courier New" w:hAnsi="Courier New" w:cs="Courier New"/>
-          <w:sz w:val="20"/>
-          <w:szCs w:val="20"/>
-        </w:rPr>
-        <w:t>&gt;  &lt;</w:t>
-      </w:r>
-      <w:proofErr w:type="gramEnd"/>
-      <w:r>
-        <w:rPr>
-          <w:rFonts w:ascii="Courier New" w:hAnsi="Courier New" w:cs="Courier New"/>
-          <w:sz w:val="20"/>
-          <w:szCs w:val="20"/>
-        </w:rPr>
-        <w:t>enter&gt;</w:t>
+        <w:t>-&gt;  &lt;enter&gt;</w:t>
       </w:r>
     </w:p>
     <w:p>
@@ -1085,25 +911,7 @@
           <w:sz w:val="20"/>
           <w:szCs w:val="20"/>
         </w:rPr>
-        <w:t>&lt;</w:t>
-      </w:r>
-      <w:proofErr w:type="spellStart"/>
-      <w:r>
-        <w:rPr>
-          <w:rFonts w:ascii="Courier New" w:hAnsi="Courier New" w:cs="Courier New"/>
-          <w:sz w:val="20"/>
-          <w:szCs w:val="20"/>
-        </w:rPr>
-        <w:t>another_enter</w:t>
-      </w:r>
-      <w:proofErr w:type="spellEnd"/>
-      <w:r>
-        <w:rPr>
-          <w:rFonts w:ascii="Courier New" w:hAnsi="Courier New" w:cs="Courier New"/>
-          <w:sz w:val="20"/>
-          <w:szCs w:val="20"/>
-        </w:rPr>
-        <w:t>&gt;</w:t>
+        <w:t>&lt;another_enter&gt;</w:t>
       </w:r>
       <w:r>
         <w:rPr>
@@ -1112,25 +920,8 @@
           <w:szCs w:val="20"/>
         </w:rPr>
         <w:tab/>
-      </w:r>
-      <w:r>
-        <w:rPr>
-          <w:rFonts w:ascii="Courier New" w:hAnsi="Courier New" w:cs="Courier New"/>
-          <w:sz w:val="20"/>
-          <w:szCs w:val="20"/>
-        </w:rPr>
-        <w:t>-</w:t>
-      </w:r>
-      <w:proofErr w:type="gramStart"/>
-      <w:r>
-        <w:rPr>
-          <w:rFonts w:ascii="Courier New" w:hAnsi="Courier New" w:cs="Courier New"/>
-          <w:sz w:val="20"/>
-          <w:szCs w:val="20"/>
-        </w:rPr>
-        <w:t>&gt;  epsilon</w:t>
-      </w:r>
-      <w:proofErr w:type="gramEnd"/>
+        <w:t>-&gt;  epsilon</w:t>
+      </w:r>
     </w:p>
     <w:p>
       <w:pPr>
@@ -1155,25 +946,7 @@
           <w:sz w:val="20"/>
           <w:szCs w:val="20"/>
         </w:rPr>
-        <w:t>&lt;</w:t>
-      </w:r>
-      <w:proofErr w:type="spellStart"/>
-      <w:r>
-        <w:rPr>
-          <w:rFonts w:ascii="Courier New" w:hAnsi="Courier New" w:cs="Courier New"/>
-          <w:sz w:val="20"/>
-          <w:szCs w:val="20"/>
-        </w:rPr>
-        <w:t>command</w:t>
-      </w:r>
-      <w:proofErr w:type="spellEnd"/>
-      <w:r>
-        <w:rPr>
-          <w:rFonts w:ascii="Courier New" w:hAnsi="Courier New" w:cs="Courier New"/>
-          <w:sz w:val="20"/>
-          <w:szCs w:val="20"/>
-        </w:rPr>
-        <w:t>&gt;</w:t>
+        <w:t>&lt;command&gt;</w:t>
       </w:r>
       <w:r>
         <w:rPr>
@@ -1182,25 +955,8 @@
           <w:szCs w:val="20"/>
         </w:rPr>
         <w:tab/>
-      </w:r>
-      <w:r>
-        <w:rPr>
-          <w:rFonts w:ascii="Courier New" w:hAnsi="Courier New" w:cs="Courier New"/>
-          <w:sz w:val="20"/>
-          <w:szCs w:val="20"/>
-        </w:rPr>
-        <w:t>-</w:t>
-      </w:r>
-      <w:proofErr w:type="gramStart"/>
-      <w:r>
-        <w:rPr>
-          <w:rFonts w:ascii="Courier New" w:hAnsi="Courier New" w:cs="Courier New"/>
-          <w:sz w:val="20"/>
-          <w:szCs w:val="20"/>
-        </w:rPr>
-        <w:t>&gt;  COMMAND</w:t>
-      </w:r>
-      <w:proofErr w:type="gramEnd"/>
+        <w:t>-&gt;  COMMAND</w:t>
+      </w:r>
     </w:p>
     <w:p>
       <w:pPr>
@@ -1225,25 +981,7 @@
           <w:sz w:val="20"/>
           <w:szCs w:val="20"/>
         </w:rPr>
-        <w:t>&lt;</w:t>
-      </w:r>
-      <w:proofErr w:type="spellStart"/>
-      <w:r>
-        <w:rPr>
-          <w:rFonts w:ascii="Courier New" w:hAnsi="Courier New" w:cs="Courier New"/>
-          <w:sz w:val="20"/>
-          <w:szCs w:val="20"/>
-        </w:rPr>
-        <w:t>command</w:t>
-      </w:r>
-      <w:proofErr w:type="spellEnd"/>
-      <w:r>
-        <w:rPr>
-          <w:rFonts w:ascii="Courier New" w:hAnsi="Courier New" w:cs="Courier New"/>
-          <w:sz w:val="20"/>
-          <w:szCs w:val="20"/>
-        </w:rPr>
-        <w:t>&gt;</w:t>
+        <w:t>&lt;command&gt;</w:t>
       </w:r>
       <w:r>
         <w:rPr>
@@ -1252,25 +990,8 @@
           <w:szCs w:val="20"/>
         </w:rPr>
         <w:tab/>
-      </w:r>
-      <w:r>
-        <w:rPr>
-          <w:rFonts w:ascii="Courier New" w:hAnsi="Courier New" w:cs="Courier New"/>
-          <w:sz w:val="20"/>
-          <w:szCs w:val="20"/>
-        </w:rPr>
-        <w:t>-</w:t>
-      </w:r>
-      <w:proofErr w:type="gramStart"/>
-      <w:r>
-        <w:rPr>
-          <w:rFonts w:ascii="Courier New" w:hAnsi="Courier New" w:cs="Courier New"/>
-          <w:sz w:val="20"/>
-          <w:szCs w:val="20"/>
-        </w:rPr>
-        <w:t>&gt;  epsilon</w:t>
-      </w:r>
-      <w:proofErr w:type="gramEnd"/>
+        <w:t>-&gt;  epsilon</w:t>
+      </w:r>
     </w:p>
     <w:p>
       <w:pPr>
@@ -1304,32 +1025,7 @@
           <w:szCs w:val="20"/>
         </w:rPr>
         <w:tab/>
-      </w:r>
-      <w:r>
-        <w:rPr>
-          <w:rFonts w:ascii="Courier New" w:hAnsi="Courier New" w:cs="Courier New"/>
-          <w:sz w:val="20"/>
-          <w:szCs w:val="20"/>
-        </w:rPr>
-        <w:t>-</w:t>
-      </w:r>
-      <w:proofErr w:type="gramStart"/>
-      <w:r>
-        <w:rPr>
-          <w:rFonts w:ascii="Courier New" w:hAnsi="Courier New" w:cs="Courier New"/>
-          <w:sz w:val="20"/>
-          <w:szCs w:val="20"/>
-        </w:rPr>
-        <w:t>&gt;  GF</w:t>
-      </w:r>
-      <w:proofErr w:type="gramEnd"/>
-      <w:r>
-        <w:rPr>
-          <w:rFonts w:ascii="Courier New" w:hAnsi="Courier New" w:cs="Courier New"/>
-          <w:sz w:val="20"/>
-          <w:szCs w:val="20"/>
-        </w:rPr>
-        <w:t>|LF|TF</w:t>
+        <w:t>-&gt;  GF|LF|TF</w:t>
       </w:r>
     </w:p>
     <w:p>
@@ -1355,25 +1051,7 @@
           <w:sz w:val="20"/>
           <w:szCs w:val="20"/>
         </w:rPr>
-        <w:t>&lt;</w:t>
-      </w:r>
-      <w:proofErr w:type="spellStart"/>
-      <w:r>
-        <w:rPr>
-          <w:rFonts w:ascii="Courier New" w:hAnsi="Courier New" w:cs="Courier New"/>
-          <w:sz w:val="20"/>
-          <w:szCs w:val="20"/>
-        </w:rPr>
-        <w:t>symb</w:t>
-      </w:r>
-      <w:proofErr w:type="spellEnd"/>
-      <w:r>
-        <w:rPr>
-          <w:rFonts w:ascii="Courier New" w:hAnsi="Courier New" w:cs="Courier New"/>
-          <w:sz w:val="20"/>
-          <w:szCs w:val="20"/>
-        </w:rPr>
-        <w:t>&gt;</w:t>
+        <w:t>&lt;symb&gt;</w:t>
       </w:r>
       <w:r>
         <w:rPr>
@@ -1382,32 +1060,7 @@
           <w:szCs w:val="20"/>
         </w:rPr>
         <w:tab/>
-      </w:r>
-      <w:r>
-        <w:rPr>
-          <w:rFonts w:ascii="Courier New" w:hAnsi="Courier New" w:cs="Courier New"/>
-          <w:sz w:val="20"/>
-          <w:szCs w:val="20"/>
-        </w:rPr>
-        <w:t>-</w:t>
-      </w:r>
-      <w:proofErr w:type="gramStart"/>
-      <w:r>
-        <w:rPr>
-          <w:rFonts w:ascii="Courier New" w:hAnsi="Courier New" w:cs="Courier New"/>
-          <w:sz w:val="20"/>
-          <w:szCs w:val="20"/>
-        </w:rPr>
-        <w:t>&gt;  GF</w:t>
-      </w:r>
-      <w:proofErr w:type="gramEnd"/>
-      <w:r>
-        <w:rPr>
-          <w:rFonts w:ascii="Courier New" w:hAnsi="Courier New" w:cs="Courier New"/>
-          <w:sz w:val="20"/>
-          <w:szCs w:val="20"/>
-        </w:rPr>
-        <w:t>|LF|TF|BOOL|STRING|INT|NIL</w:t>
+        <w:t>-&gt;  GF|LF|TF|BOOL|STRING|INT|NIL</w:t>
       </w:r>
     </w:p>
     <w:p>
@@ -1442,32 +1095,7 @@
           <w:szCs w:val="20"/>
         </w:rPr>
         <w:tab/>
-      </w:r>
-      <w:r>
-        <w:rPr>
-          <w:rFonts w:ascii="Courier New" w:hAnsi="Courier New" w:cs="Courier New"/>
-          <w:sz w:val="20"/>
-          <w:szCs w:val="20"/>
-        </w:rPr>
-        <w:t>-</w:t>
-      </w:r>
-      <w:proofErr w:type="gramStart"/>
-      <w:r>
-        <w:rPr>
-          <w:rFonts w:ascii="Courier New" w:hAnsi="Courier New" w:cs="Courier New"/>
-          <w:sz w:val="20"/>
-          <w:szCs w:val="20"/>
-        </w:rPr>
-        <w:t>&gt;  LABEL</w:t>
-      </w:r>
-      <w:proofErr w:type="gramEnd"/>
-      <w:r>
-        <w:rPr>
-          <w:rFonts w:ascii="Courier New" w:hAnsi="Courier New" w:cs="Courier New"/>
-          <w:sz w:val="20"/>
-          <w:szCs w:val="20"/>
-        </w:rPr>
-        <w:t>|DATA_TYPE|COMMAN</w:t>
+        <w:t>-&gt;  LABEL|DATA_TYPE|COMMAN</w:t>
       </w:r>
     </w:p>
     <w:p>
@@ -1493,25 +1121,7 @@
           <w:sz w:val="20"/>
           <w:szCs w:val="20"/>
         </w:rPr>
-        <w:t>&lt;</w:t>
-      </w:r>
-      <w:proofErr w:type="spellStart"/>
-      <w:r>
-        <w:rPr>
-          <w:rFonts w:ascii="Courier New" w:hAnsi="Courier New" w:cs="Courier New"/>
-          <w:sz w:val="20"/>
-          <w:szCs w:val="20"/>
-        </w:rPr>
-        <w:t>data_type</w:t>
-      </w:r>
-      <w:proofErr w:type="spellEnd"/>
-      <w:r>
-        <w:rPr>
-          <w:rFonts w:ascii="Courier New" w:hAnsi="Courier New" w:cs="Courier New"/>
-          <w:sz w:val="20"/>
-          <w:szCs w:val="20"/>
-        </w:rPr>
-        <w:t>&gt;</w:t>
+        <w:t>&lt;data_type&gt;</w:t>
       </w:r>
       <w:r>
         <w:rPr>
@@ -1520,32 +1130,7 @@
           <w:szCs w:val="20"/>
         </w:rPr>
         <w:tab/>
-      </w:r>
-      <w:r>
-        <w:rPr>
-          <w:rFonts w:ascii="Courier New" w:hAnsi="Courier New" w:cs="Courier New"/>
-          <w:sz w:val="20"/>
-          <w:szCs w:val="20"/>
-        </w:rPr>
-        <w:t>-</w:t>
-      </w:r>
-      <w:proofErr w:type="gramStart"/>
-      <w:r>
-        <w:rPr>
-          <w:rFonts w:ascii="Courier New" w:hAnsi="Courier New" w:cs="Courier New"/>
-          <w:sz w:val="20"/>
-          <w:szCs w:val="20"/>
-        </w:rPr>
-        <w:t>&gt;  DATA</w:t>
-      </w:r>
-      <w:proofErr w:type="gramEnd"/>
-      <w:r>
-        <w:rPr>
-          <w:rFonts w:ascii="Courier New" w:hAnsi="Courier New" w:cs="Courier New"/>
-          <w:sz w:val="20"/>
-          <w:szCs w:val="20"/>
-        </w:rPr>
-        <w:t>_TYPE</w:t>
+        <w:t>-&gt;  DATA_TYPE</w:t>
       </w:r>
     </w:p>
     <w:p>

</xml_diff>